<commit_message>
Changes Plan van Aanpak
</commit_message>
<xml_diff>
--- a/Periode 12 Kerntaak 1,2,3/KT1/KT1.2/KT1.2.5 Plan van Aanpak/Plan van Aanpak v1.0.0.docx
+++ b/Periode 12 Kerntaak 1,2,3/KT1/KT1.2/KT1.2.5 Plan van Aanpak/Plan van Aanpak v1.0.0.docx
@@ -207,6 +207,13 @@
     <w:p/>
     <w:sdt>
       <w:sdtPr>
+        <w:rPr>
+          <w:rFonts w:asciiTheme="minorHAnsi" w:eastAsiaTheme="minorHAnsi" w:hAnsiTheme="minorHAnsi" w:cstheme="minorBidi"/>
+          <w:color w:val="auto"/>
+          <w:sz w:val="22"/>
+          <w:szCs w:val="22"/>
+          <w:lang w:eastAsia="en-US"/>
+        </w:rPr>
         <w:id w:val="-1201628924"/>
         <w:docPartObj>
           <w:docPartGallery w:val="Table of Contents"/>
@@ -215,13 +222,8 @@
       </w:sdtPr>
       <w:sdtEndPr>
         <w:rPr>
-          <w:rFonts w:asciiTheme="minorHAnsi" w:eastAsiaTheme="minorHAnsi" w:hAnsiTheme="minorHAnsi" w:cstheme="minorBidi"/>
           <w:b/>
           <w:bCs/>
-          <w:color w:val="auto"/>
-          <w:sz w:val="22"/>
-          <w:szCs w:val="22"/>
-          <w:lang w:eastAsia="en-US"/>
         </w:rPr>
       </w:sdtEndPr>
       <w:sdtContent>
@@ -1290,71 +1292,94 @@
       <w:bookmarkEnd w:id="4"/>
     </w:p>
     <w:p>
-      <w:bookmarkStart w:id="5" w:name="_GoBack"/>
+      <w:r>
+        <w:t xml:space="preserve">Het project is een web applicatie die in staat is gegevens te registreren </w:t>
+      </w:r>
+      <w:r>
+        <w:t>op een snelle manier. Om het project succesvol af te ronden moeten er verschillende activiteiten worden uitgevoerd. Deze staan hieronder uit gelijst in volgorde waarin ze uitgevoerd moeten worden.</w:t>
+      </w:r>
+      <w:r>
+        <w:br/>
+      </w:r>
+      <w:r>
+        <w:br/>
+        <w:t>Activiteiten:</w:t>
+      </w:r>
+      <w:r>
+        <w:br/>
+      </w:r>
+    </w:p>
+    <w:p>
+      <w:pPr>
+        <w:pStyle w:val="Kop1"/>
+      </w:pPr>
+      <w:bookmarkStart w:id="5" w:name="_Toc509994975"/>
+      <w:r>
+        <w:t>Projectgrenzen</w:t>
+      </w:r>
       <w:bookmarkEnd w:id="5"/>
     </w:p>
     <w:p>
+      <w:r>
+        <w:t>Het project zal lopen van 26-03-2018 t/m 01-06-2018</w:t>
+      </w:r>
+      <w:r>
+        <w:t>.</w:t>
+      </w:r>
+      <w:bookmarkStart w:id="6" w:name="_GoBack"/>
+      <w:bookmarkEnd w:id="6"/>
+    </w:p>
+    <w:p>
       <w:pPr>
         <w:pStyle w:val="Kop1"/>
       </w:pPr>
-      <w:bookmarkStart w:id="6" w:name="_Toc509994975"/>
-      <w:r>
-        <w:t>Projectgrenzen</w:t>
-      </w:r>
-      <w:bookmarkEnd w:id="6"/>
+      <w:bookmarkStart w:id="7" w:name="_Toc509994976"/>
+      <w:r>
+        <w:t>Producten</w:t>
+      </w:r>
+      <w:bookmarkEnd w:id="7"/>
     </w:p>
     <w:p/>
     <w:p>
       <w:pPr>
         <w:pStyle w:val="Kop1"/>
       </w:pPr>
-      <w:bookmarkStart w:id="7" w:name="_Toc509994976"/>
-      <w:r>
-        <w:t>Producten</w:t>
-      </w:r>
-      <w:bookmarkEnd w:id="7"/>
+      <w:bookmarkStart w:id="8" w:name="_Toc509994977"/>
+      <w:r>
+        <w:t>Kwaliteit</w:t>
+      </w:r>
+      <w:bookmarkEnd w:id="8"/>
     </w:p>
     <w:p/>
     <w:p>
       <w:pPr>
         <w:pStyle w:val="Kop1"/>
       </w:pPr>
-      <w:bookmarkStart w:id="8" w:name="_Toc509994977"/>
-      <w:r>
-        <w:t>Kwaliteit</w:t>
-      </w:r>
-      <w:bookmarkEnd w:id="8"/>
+      <w:bookmarkStart w:id="9" w:name="_Toc509994978"/>
+      <w:r>
+        <w:t>Projectorganisatie</w:t>
+      </w:r>
+      <w:bookmarkEnd w:id="9"/>
     </w:p>
     <w:p/>
     <w:p>
       <w:pPr>
         <w:pStyle w:val="Kop1"/>
       </w:pPr>
-      <w:bookmarkStart w:id="9" w:name="_Toc509994978"/>
-      <w:r>
-        <w:t>Projectorganisatie</w:t>
-      </w:r>
-      <w:bookmarkEnd w:id="9"/>
+      <w:bookmarkStart w:id="10" w:name="_Toc509994979"/>
+      <w:r>
+        <w:lastRenderedPageBreak/>
+        <w:t>Planning</w:t>
+      </w:r>
+      <w:bookmarkEnd w:id="10"/>
     </w:p>
     <w:p/>
     <w:p>
       <w:pPr>
         <w:pStyle w:val="Kop1"/>
       </w:pPr>
-      <w:bookmarkStart w:id="10" w:name="_Toc509994979"/>
-      <w:r>
-        <w:t>Planning</w:t>
-      </w:r>
-      <w:bookmarkEnd w:id="10"/>
-    </w:p>
-    <w:p/>
-    <w:p>
-      <w:pPr>
-        <w:pStyle w:val="Kop1"/>
-      </w:pPr>
       <w:bookmarkStart w:id="11" w:name="_Toc509994980"/>
       <w:r>
-        <w:lastRenderedPageBreak/>
         <w:t>Kosten en baten</w:t>
       </w:r>
       <w:bookmarkEnd w:id="11"/>
@@ -1441,6 +1466,7 @@
         <w:docPartUnique/>
       </w:docPartObj>
     </w:sdtPr>
+    <w:sdtEndPr/>
     <w:sdtContent>
       <w:p>
         <w:pPr>
@@ -2307,7 +2333,7 @@
 </file>
 
 <file path=customXml/itemProps1.xml><?xml version="1.0" encoding="utf-8"?>
-<ds:datastoreItem xmlns:ds="http://schemas.openxmlformats.org/officeDocument/2006/customXml" ds:itemID="{F66A0A3D-F714-4B7D-947A-D551C23EF402}">
+<ds:datastoreItem xmlns:ds="http://schemas.openxmlformats.org/officeDocument/2006/customXml" ds:itemID="{DA48FE7A-637B-400C-833C-66E1E1217F9C}">
   <ds:schemaRefs>
     <ds:schemaRef ds:uri="http://schemas.openxmlformats.org/officeDocument/2006/bibliography"/>
   </ds:schemaRefs>

</xml_diff>